<commit_message>
Updated Checking git.docx with new content
</commit_message>
<xml_diff>
--- a/Checking git.docx
+++ b/Checking git.docx
@@ -13,6 +13,32 @@
           <w:lang w:val="en-GB"/>
         </w:rPr>
         <w:t xml:space="preserve">Checking git </w:t>
+      </w:r>
+    </w:p>
+    <w:p>
+      <w:pPr>
+        <w:rPr>
+          <w:lang w:val="en-GB"/>
+        </w:rPr>
+      </w:pPr>
+      <w:r>
+        <w:rPr>
+          <w:lang w:val="en-GB"/>
+        </w:rPr>
+        <w:t>1</w:t>
+      </w:r>
+      <w:r>
+        <w:rPr>
+          <w:vertAlign w:val="superscript"/>
+          <w:lang w:val="en-GB"/>
+        </w:rPr>
+        <w:t>st</w:t>
+      </w:r>
+      <w:r>
+        <w:rPr>
+          <w:lang w:val="en-GB"/>
+        </w:rPr>
+        <w:t xml:space="preserve"> change in this file</w:t>
       </w:r>
       <w:bookmarkStart w:id="0" w:name="_GoBack"/>
       <w:bookmarkEnd w:id="0"/>

</xml_diff>